<commit_message>
Carlos - Maquinas de Turing
</commit_message>
<xml_diff>
--- a/Maquinas de Turing.docx
+++ b/Maquinas de Turing.docx
@@ -5,24 +5,48 @@
     <w:p>
       <w:pPr>
         <w:jc w:val="right"/>
+        <w:rPr>
+          <w:sz w:val="24"/>
+          <w:szCs w:val="24"/>
+        </w:rPr>
       </w:pPr>
       <w:r>
+        <w:rPr>
+          <w:sz w:val="24"/>
+          <w:szCs w:val="24"/>
+        </w:rPr>
         <w:t>Carlos Estrada Ceballos - A01638214</w:t>
       </w:r>
     </w:p>
     <w:p>
       <w:pPr>
         <w:jc w:val="right"/>
+        <w:rPr>
+          <w:sz w:val="24"/>
+          <w:szCs w:val="24"/>
+        </w:rPr>
       </w:pPr>
       <w:r>
+        <w:rPr>
+          <w:sz w:val="24"/>
+          <w:szCs w:val="24"/>
+        </w:rPr>
         <w:t>Abigail Velasco García - A01638095</w:t>
       </w:r>
     </w:p>
     <w:p>
       <w:pPr>
         <w:jc w:val="right"/>
+        <w:rPr>
+          <w:sz w:val="24"/>
+          <w:szCs w:val="24"/>
+        </w:rPr>
       </w:pPr>
       <w:r>
+        <w:rPr>
+          <w:sz w:val="24"/>
+          <w:szCs w:val="24"/>
+        </w:rPr>
         <w:t>Natalia Velasco García - A01638047</w:t>
       </w:r>
     </w:p>
@@ -46,15 +70,15 @@
         <w:jc w:val="center"/>
         <w:rPr>
           <w:b/>
-          <w:sz w:val="28"/>
-          <w:szCs w:val="28"/>
+          <w:sz w:val="36"/>
+          <w:szCs w:val="36"/>
         </w:rPr>
       </w:pPr>
       <w:r>
         <w:rPr>
           <w:b/>
-          <w:sz w:val="28"/>
-          <w:szCs w:val="28"/>
+          <w:sz w:val="36"/>
+          <w:szCs w:val="36"/>
         </w:rPr>
         <w:t>Practicando las máquinas de Turing</w:t>
       </w:r>
@@ -138,10 +162,56 @@
     <w:p>
       <w:pPr>
         <w:rPr>
-          <w:sz w:val="26"/>
-          <w:szCs w:val="26"/>
-        </w:rPr>
-      </w:pPr>
+          <w:b/>
+          <w:bCs/>
+          <w:sz w:val="32"/>
+          <w:szCs w:val="32"/>
+        </w:rPr>
+      </w:pPr>
+    </w:p>
+    <w:p>
+      <w:pPr>
+        <w:rPr>
+          <w:b/>
+          <w:bCs/>
+          <w:sz w:val="32"/>
+          <w:szCs w:val="32"/>
+        </w:rPr>
+      </w:pPr>
+    </w:p>
+    <w:p>
+      <w:pPr>
+        <w:rPr>
+          <w:b/>
+          <w:bCs/>
+          <w:sz w:val="32"/>
+          <w:szCs w:val="32"/>
+        </w:rPr>
+      </w:pPr>
+      <w:r>
+        <w:rPr>
+          <w:b/>
+          <w:bCs/>
+          <w:sz w:val="32"/>
+          <w:szCs w:val="32"/>
+        </w:rPr>
+        <w:t>Teoría de Decidibilidad</w:t>
+      </w:r>
+    </w:p>
+    <w:p>
+      <w:pPr>
+        <w:rPr>
+          <w:sz w:val="28"/>
+          <w:szCs w:val="28"/>
+        </w:rPr>
+      </w:pPr>
+      <w:r>
+        <w:rPr>
+          <w:sz w:val="28"/>
+          <w:szCs w:val="28"/>
+        </w:rPr>
+        <w:t>Lo que nos dice la teoría de la decidibilidad básicamente es que es una propiedad de cualquier sistema formal en el cual para cualquier fórmula que exista dentro del lenguaje del sistema, hay algún método para poder determinar si dicha fórmula existe o pertenece al conjunto de las verdades del sistema.</w:t>
+      </w:r>
     </w:p>
     <w:sectPr>
       <w:pgSz w:w="11909" w:h="16834"/>
@@ -552,7 +622,7 @@
     <w:name w:val="Normal"/>
     <w:qFormat/>
   </w:style>
-  <w:style w:type="paragraph" w:styleId="Heading1">
+  <w:style w:type="paragraph" w:styleId="Ttulo1">
     <w:name w:val="heading 1"/>
     <w:basedOn w:val="Normal"/>
     <w:next w:val="Normal"/>
@@ -569,7 +639,7 @@
       <w:szCs w:val="40"/>
     </w:rPr>
   </w:style>
-  <w:style w:type="paragraph" w:styleId="Heading2">
+  <w:style w:type="paragraph" w:styleId="Ttulo2">
     <w:name w:val="heading 2"/>
     <w:basedOn w:val="Normal"/>
     <w:next w:val="Normal"/>
@@ -588,7 +658,7 @@
       <w:szCs w:val="32"/>
     </w:rPr>
   </w:style>
-  <w:style w:type="paragraph" w:styleId="Heading3">
+  <w:style w:type="paragraph" w:styleId="Ttulo3">
     <w:name w:val="heading 3"/>
     <w:basedOn w:val="Normal"/>
     <w:next w:val="Normal"/>
@@ -608,7 +678,7 @@
       <w:szCs w:val="28"/>
     </w:rPr>
   </w:style>
-  <w:style w:type="paragraph" w:styleId="Heading4">
+  <w:style w:type="paragraph" w:styleId="Ttulo4">
     <w:name w:val="heading 4"/>
     <w:basedOn w:val="Normal"/>
     <w:next w:val="Normal"/>
@@ -628,7 +698,7 @@
       <w:szCs w:val="24"/>
     </w:rPr>
   </w:style>
-  <w:style w:type="paragraph" w:styleId="Heading5">
+  <w:style w:type="paragraph" w:styleId="Ttulo5">
     <w:name w:val="heading 5"/>
     <w:basedOn w:val="Normal"/>
     <w:next w:val="Normal"/>
@@ -646,7 +716,7 @@
       <w:color w:val="666666"/>
     </w:rPr>
   </w:style>
-  <w:style w:type="paragraph" w:styleId="Heading6">
+  <w:style w:type="paragraph" w:styleId="Ttulo6">
     <w:name w:val="heading 6"/>
     <w:basedOn w:val="Normal"/>
     <w:next w:val="Normal"/>
@@ -665,13 +735,13 @@
       <w:color w:val="666666"/>
     </w:rPr>
   </w:style>
-  <w:style w:type="character" w:default="1" w:styleId="DefaultParagraphFont">
+  <w:style w:type="character" w:default="1" w:styleId="Fuentedeprrafopredeter">
     <w:name w:val="Default Paragraph Font"/>
     <w:uiPriority w:val="1"/>
     <w:semiHidden/>
     <w:unhideWhenUsed/>
   </w:style>
-  <w:style w:type="table" w:default="1" w:styleId="TableNormal">
+  <w:style w:type="table" w:default="1" w:styleId="Tablanormal">
     <w:name w:val="Normal Table"/>
     <w:uiPriority w:val="99"/>
     <w:semiHidden/>
@@ -686,13 +756,13 @@
       </w:tblCellMar>
     </w:tblPr>
   </w:style>
-  <w:style w:type="numbering" w:default="1" w:styleId="NoList">
+  <w:style w:type="numbering" w:default="1" w:styleId="Sinlista">
     <w:name w:val="No List"/>
     <w:uiPriority w:val="99"/>
     <w:semiHidden/>
     <w:unhideWhenUsed/>
   </w:style>
-  <w:style w:type="paragraph" w:styleId="Title">
+  <w:style w:type="paragraph" w:styleId="Ttulo">
     <w:name w:val="Title"/>
     <w:basedOn w:val="Normal"/>
     <w:next w:val="Normal"/>
@@ -708,7 +778,7 @@
       <w:szCs w:val="52"/>
     </w:rPr>
   </w:style>
-  <w:style w:type="paragraph" w:styleId="Subtitle">
+  <w:style w:type="paragraph" w:styleId="Subttulo">
     <w:name w:val="Subtitle"/>
     <w:basedOn w:val="Normal"/>
     <w:next w:val="Normal"/>

</xml_diff>